<commit_message>
Added github link to file
</commit_message>
<xml_diff>
--- a/Prelim Report.docx
+++ b/Prelim Report.docx
@@ -84,35 +84,60 @@
       <w:r>
         <w:t xml:space="preserve"> This will all be done within an artificial neural network that will be used to complete the decision tree and also to build a fault classification model.</w:t>
       </w:r>
+    </w:p>
+    <w:p>
+      <w:r>
+        <w:tab/>
+        <w:t xml:space="preserve">For the unsupervised section, data mining will be utilized in order for our model to learn and predict future outcomes. </w:t>
+      </w:r>
+      <w:r>
+        <w:t xml:space="preserve">We also plan to use dimensionality reduction and clustering to find key patterns within the given data. Dimensionality reduction will be used to find patterns in the upper dimensions of the data and then clustering will be applied to group samples that show some similarity. </w:t>
+      </w:r>
+      <w:r>
+        <w:t xml:space="preserve">Other than </w:t>
+      </w:r>
+      <w:r>
+        <w:t>that,</w:t>
+      </w:r>
+      <w:r>
+        <w:t xml:space="preserve"> we are unsure of what will be done in this section as we have not learned it yet.</w:t>
+      </w:r>
+    </w:p>
+    <w:p>
+      <w:r>
+        <w:tab/>
+        <w:t xml:space="preserve">The tentative internal due dates we have set for each section will be March 11 for the supervised learning section, and we will have the unsupervised learning section complete the week of the final due date. The plan is for each of us to work evenly on every deliverable, but, because of outside commitments, we understand that that isn’t the most realistic of goals. </w:t>
+      </w:r>
+      <w:r>
+        <w:t>Despite this, we all do plan to put maximum effort in to splitting work evenly and not leaving it all to one or two people.</w:t>
+      </w:r>
+    </w:p>
+    <w:p>
+      <w:r>
+        <w:t xml:space="preserve">The link to our </w:t>
+      </w:r>
+      <w:proofErr w:type="spellStart"/>
+      <w:r>
+        <w:t>github</w:t>
+      </w:r>
+      <w:proofErr w:type="spellEnd"/>
+      <w:r>
+        <w:t xml:space="preserve"> repository:</w:t>
+      </w:r>
+    </w:p>
+    <w:p>
+      <w:hyperlink r:id="rId4" w:history="1">
+        <w:r>
+          <w:rPr>
+            <w:rStyle w:val="Hyperlink"/>
+          </w:rPr>
+          <w:t>https://github.com/carsonmcbroom/ControlProject.git</w:t>
+        </w:r>
+      </w:hyperlink>
+    </w:p>
+    <w:p>
       <w:bookmarkStart w:id="0" w:name="_GoBack"/>
       <w:bookmarkEnd w:id="0"/>
-    </w:p>
-    <w:p>
-      <w:r>
-        <w:tab/>
-        <w:t xml:space="preserve">For the unsupervised section, data mining will be utilized in order for our model to learn and predict future outcomes. </w:t>
-      </w:r>
-      <w:r>
-        <w:t xml:space="preserve">We also plan to use dimensionality reduction and clustering to find key patterns within the given data. Dimensionality reduction will be used to find patterns in the upper dimensions of the data and then clustering will be applied to group samples that show some similarity. </w:t>
-      </w:r>
-      <w:r>
-        <w:t xml:space="preserve">Other than </w:t>
-      </w:r>
-      <w:r>
-        <w:t>that,</w:t>
-      </w:r>
-      <w:r>
-        <w:t xml:space="preserve"> we are unsure of what will be done in this section as we have not learned it yet.</w:t>
-      </w:r>
-    </w:p>
-    <w:p>
-      <w:r>
-        <w:tab/>
-        <w:t xml:space="preserve">The tentative internal due dates we have set for each section will be March 11 for the supervised learning section, and we will have the unsupervised learning section complete the week of the final due date. The plan is for each of us to work evenly on every deliverable, but, because of outside commitments, we understand that that isn’t the most realistic of goals. </w:t>
-      </w:r>
-      <w:r>
-        <w:t>Despite this, we all do plan to put maximum effort in to splitting work evenly and not leaving it all to one or two people.</w:t>
-      </w:r>
     </w:p>
     <w:sectPr>
       <w:pgSz w:w="12240" w:h="15840"/>
@@ -549,6 +574,29 @@
     <w:semiHidden/>
     <w:unhideWhenUsed/>
   </w:style>
+  <w:style w:type="character" w:styleId="Hyperlink">
+    <w:name w:val="Hyperlink"/>
+    <w:basedOn w:val="DefaultParagraphFont"/>
+    <w:uiPriority w:val="99"/>
+    <w:unhideWhenUsed/>
+    <w:rsid w:val="004B388C"/>
+    <w:rPr>
+      <w:color w:val="0563C1" w:themeColor="hyperlink"/>
+      <w:u w:val="single"/>
+    </w:rPr>
+  </w:style>
+  <w:style w:type="character" w:styleId="UnresolvedMention">
+    <w:name w:val="Unresolved Mention"/>
+    <w:basedOn w:val="DefaultParagraphFont"/>
+    <w:uiPriority w:val="99"/>
+    <w:semiHidden/>
+    <w:unhideWhenUsed/>
+    <w:rsid w:val="004B388C"/>
+    <w:rPr>
+      <w:color w:val="605E5C"/>
+      <w:shd w:val="clear" w:color="auto" w:fill="E1DFDD"/>
+    </w:rPr>
+  </w:style>
 </w:styles>
 </file>
 

</xml_diff>